<commit_message>
add Angular best practice into web frontend--framework.docx
</commit_message>
<xml_diff>
--- a/web frontend --framework.docx
+++ b/web frontend --framework.docx
@@ -44644,6 +44644,11 @@
       </w:r>
     </w:p>
     <w:p>
+      <w:pPr>
+        <w:rPr>
+          <w:rStyle w:val="Hyperlink"/>
+        </w:rPr>
+      </w:pPr>
       <w:r>
         <w:rPr>
           <w:rFonts w:hint="eastAsia"/>
@@ -44662,7 +44667,1921 @@
         </w:r>
       </w:hyperlink>
     </w:p>
+    <w:p>
+      <w:r>
+        <w:t>Angular</w:t>
+      </w:r>
+      <w:r>
+        <w:rPr>
+          <w:rFonts w:hint="eastAsia"/>
+        </w:rPr>
+        <w:t>最</w:t>
+      </w:r>
+      <w:r>
+        <w:t>佳</w:t>
+      </w:r>
+      <w:r>
+        <w:rPr>
+          <w:rFonts w:hint="eastAsia"/>
+        </w:rPr>
+        <w:t>实践</w:t>
+      </w:r>
+    </w:p>
+    <w:p>
+      <w:r>
+        <w:rPr>
+          <w:rFonts w:hint="eastAsia"/>
+        </w:rPr>
+        <w:t>单</w:t>
+      </w:r>
+      <w:r>
+        <w:t>一职责：</w:t>
+      </w:r>
+      <w:r>
+        <w:rPr>
+          <w:rFonts w:hint="eastAsia"/>
+        </w:rPr>
+        <w:t>一</w:t>
+      </w:r>
+      <w:r>
+        <w:t>个文件只定义一个组件</w:t>
+      </w:r>
+    </w:p>
+    <w:p>
+      <w:pPr>
+        <w:rPr>
+          <w:rFonts w:hint="eastAsia"/>
+        </w:rPr>
+      </w:pPr>
+      <w:r>
+        <w:rPr>
+          <w:rFonts w:hint="eastAsia"/>
+        </w:rPr>
+        <w:t>IIFE</w:t>
+      </w:r>
+    </w:p>
+    <w:p>
+      <w:r>
+        <w:rPr>
+          <w:rFonts w:hint="eastAsia"/>
+        </w:rPr>
+        <w:t>(</w:t>
+      </w:r>
+      <w:r>
+        <w:t>function(){</w:t>
+      </w:r>
+    </w:p>
+    <w:p>
+      <w:r>
+        <w:tab/>
+        <w:t xml:space="preserve">‘use strict’ ; </w:t>
+      </w:r>
+    </w:p>
+    <w:p>
+      <w:r>
+        <w:tab/>
+        <w:t xml:space="preserve">angular.module(‘app’).factory(‘storage’, storage) ; </w:t>
+      </w:r>
+    </w:p>
+    <w:p>
+      <w:r>
+        <w:tab/>
+      </w:r>
+    </w:p>
+    <w:p>
+      <w:pPr>
+        <w:rPr>
+          <w:rFonts w:hint="eastAsia"/>
+        </w:rPr>
+      </w:pPr>
+      <w:r>
+        <w:tab/>
+        <w:t>function storage() {}</w:t>
+      </w:r>
+    </w:p>
+    <w:p>
+      <w:r>
+        <w:t>}</w:t>
+      </w:r>
+      <w:r>
+        <w:rPr>
+          <w:rFonts w:hint="eastAsia"/>
+        </w:rPr>
+        <w:t>)() ;</w:t>
+      </w:r>
+    </w:p>
+    <w:p>
+      <w:r>
+        <w:t>Controller</w:t>
+      </w:r>
+    </w:p>
+    <w:p>
+      <w:r>
+        <w:t>controller</w:t>
+      </w:r>
+      <w:r>
+        <w:rPr>
+          <w:rFonts w:hint="eastAsia"/>
+        </w:rPr>
+        <w:t>被</w:t>
+      </w:r>
+      <w:r>
+        <w:t>构建的</w:t>
+      </w:r>
+      <w:r>
+        <w:rPr>
+          <w:rFonts w:hint="eastAsia"/>
+        </w:rPr>
+        <w:t>时候</w:t>
+      </w:r>
+      <w:r>
+        <w:t>，</w:t>
+      </w:r>
+      <w:r>
+        <w:rPr>
+          <w:rFonts w:hint="eastAsia"/>
+        </w:rPr>
+        <w:t>就</w:t>
+      </w:r>
+      <w:r>
+        <w:t>会有一个新的实例，</w:t>
+      </w:r>
+      <w:r>
+        <w:rPr>
+          <w:rFonts w:hint="eastAsia"/>
+        </w:rPr>
+        <w:t>controllerAs</w:t>
+      </w:r>
+      <w:r>
+        <w:rPr>
+          <w:rFonts w:hint="eastAsia"/>
+        </w:rPr>
+        <w:t>的</w:t>
+      </w:r>
+      <w:r>
+        <w:t>语法比经典的</w:t>
+      </w:r>
+      <w:r>
+        <w:rPr>
+          <w:rFonts w:hint="eastAsia"/>
+        </w:rPr>
+        <w:t>$scope</w:t>
+      </w:r>
+      <w:r>
+        <w:rPr>
+          <w:rFonts w:hint="eastAsia"/>
+        </w:rPr>
+        <w:t>语法</w:t>
+      </w:r>
+      <w:r>
+        <w:t>更接近</w:t>
+      </w:r>
+      <w:r>
+        <w:rPr>
+          <w:rFonts w:hint="eastAsia"/>
+        </w:rPr>
+        <w:t>Javascript</w:t>
+      </w:r>
+      <w:r>
+        <w:rPr>
+          <w:rFonts w:hint="eastAsia"/>
+        </w:rPr>
+        <w:t>的</w:t>
+      </w:r>
+      <w:r>
+        <w:t>构造函数</w:t>
+      </w:r>
+      <w:r>
+        <w:rPr>
+          <w:rFonts w:hint="eastAsia"/>
+        </w:rPr>
+        <w:t>,</w:t>
+      </w:r>
+      <w:r>
+        <w:rPr>
+          <w:rFonts w:hint="eastAsia"/>
+        </w:rPr>
+        <w:t>促进</w:t>
+      </w:r>
+      <w:r>
+        <w:t>在</w:t>
+      </w:r>
+      <w:r>
+        <w:rPr>
+          <w:rFonts w:hint="eastAsia"/>
+        </w:rPr>
+        <w:t>view</w:t>
+      </w:r>
+      <w:r>
+        <w:rPr>
+          <w:rFonts w:hint="eastAsia"/>
+        </w:rPr>
+        <w:t>中</w:t>
+      </w:r>
+      <w:r>
+        <w:t>对绑定到</w:t>
+      </w:r>
+      <w:r>
+        <w:t>“</w:t>
+      </w:r>
+      <w:r>
+        <w:t>有修饰</w:t>
+      </w:r>
+      <w:r>
+        <w:t>”</w:t>
+      </w:r>
+      <w:r>
+        <w:t>的对象的使用（例如用</w:t>
+      </w:r>
+      <w:r>
+        <w:rPr>
+          <w:rFonts w:hint="eastAsia"/>
+        </w:rPr>
+        <w:t>customer.name</w:t>
+      </w:r>
+      <w:r>
+        <w:rPr>
+          <w:rFonts w:hint="eastAsia"/>
+        </w:rPr>
+        <w:t>代替</w:t>
+      </w:r>
+      <w:r>
+        <w:rPr>
+          <w:rFonts w:hint="eastAsia"/>
+        </w:rPr>
+        <w:t>name</w:t>
+      </w:r>
+      <w:r>
+        <w:rPr>
+          <w:rFonts w:hint="eastAsia"/>
+        </w:rPr>
+        <w:t>）</w:t>
+      </w:r>
+      <w:r>
+        <w:t xml:space="preserve">, </w:t>
+      </w:r>
+      <w:r>
+        <w:rPr>
+          <w:rFonts w:hint="eastAsia"/>
+        </w:rPr>
+        <w:t>这</w:t>
+      </w:r>
+      <w:r>
+        <w:t>将更有语境，更容易阅读，也避免了任何没有</w:t>
+      </w:r>
+      <w:r>
+        <w:t>“</w:t>
+      </w:r>
+      <w:r>
+        <w:t>修饰</w:t>
+      </w:r>
+      <w:r>
+        <w:t>”</w:t>
+      </w:r>
+      <w:r>
+        <w:t>而产生的引用问题</w:t>
+      </w:r>
+    </w:p>
+    <w:p>
+      <w:r>
+        <w:t>controller</w:t>
+      </w:r>
+      <w:r>
+        <w:rPr>
+          <w:rFonts w:hint="eastAsia"/>
+        </w:rPr>
+        <w:t>中</w:t>
+      </w:r>
+      <w:r>
+        <w:t>的</w:t>
+      </w:r>
+      <w:r>
+        <w:rPr>
+          <w:rFonts w:hint="eastAsia"/>
+        </w:rPr>
+        <w:t>$scope</w:t>
+      </w:r>
+      <w:r>
+        <w:rPr>
+          <w:rFonts w:hint="eastAsia"/>
+        </w:rPr>
+        <w:t>被</w:t>
+      </w:r>
+      <w:r>
+        <w:t>绑定到了</w:t>
+      </w:r>
+      <w:r>
+        <w:rPr>
+          <w:rFonts w:hint="eastAsia"/>
+        </w:rPr>
+        <w:t>ths</w:t>
+      </w:r>
+      <w:r>
+        <w:rPr>
+          <w:rFonts w:hint="eastAsia"/>
+        </w:rPr>
+        <w:t>上</w:t>
+      </w:r>
+      <w:r>
+        <w:t>，避免在</w:t>
+      </w:r>
+      <w:r>
+        <w:rPr>
+          <w:rFonts w:hint="eastAsia"/>
+        </w:rPr>
+        <w:t>controller</w:t>
+      </w:r>
+      <w:r>
+        <w:rPr>
+          <w:rFonts w:hint="eastAsia"/>
+        </w:rPr>
+        <w:t>中</w:t>
+      </w:r>
+      <w:r>
+        <w:t>使用</w:t>
+      </w:r>
+      <w:r>
+        <w:rPr>
+          <w:rFonts w:hint="eastAsia"/>
+        </w:rPr>
+        <w:t>$scope,</w:t>
+      </w:r>
+      <w:r>
+        <w:rPr>
+          <w:rFonts w:hint="eastAsia"/>
+        </w:rPr>
+        <w:t>最</w:t>
+      </w:r>
+      <w:r>
+        <w:t>好不用它们或是把它们移动一个</w:t>
+      </w:r>
+      <w:r>
+        <w:rPr>
+          <w:rFonts w:hint="eastAsia"/>
+        </w:rPr>
+        <w:t>factory</w:t>
+      </w:r>
+      <w:r>
+        <w:rPr>
+          <w:rFonts w:hint="eastAsia"/>
+        </w:rPr>
+        <w:t>中</w:t>
+      </w:r>
+      <w:r>
+        <w:t>，</w:t>
+      </w:r>
+      <w:r>
+        <w:rPr>
+          <w:rFonts w:hint="eastAsia"/>
+        </w:rPr>
+        <w:t>factory</w:t>
+      </w:r>
+      <w:r>
+        <w:rPr>
+          <w:rFonts w:hint="eastAsia"/>
+        </w:rPr>
+        <w:t>中</w:t>
+      </w:r>
+      <w:r>
+        <w:t>可以考虑使用</w:t>
+      </w:r>
+      <w:r>
+        <w:rPr>
+          <w:rFonts w:hint="eastAsia"/>
+        </w:rPr>
+        <w:t>$scope, controller</w:t>
+      </w:r>
+      <w:r>
+        <w:rPr>
+          <w:rFonts w:hint="eastAsia"/>
+        </w:rPr>
+        <w:t>中</w:t>
+      </w:r>
+      <w:r>
+        <w:t>只在需要</w:t>
+      </w:r>
+      <w:r>
+        <w:rPr>
+          <w:rFonts w:hint="eastAsia"/>
+        </w:rPr>
+        <w:t>时候</w:t>
+      </w:r>
+      <w:r>
+        <w:t>才使用</w:t>
+      </w:r>
+      <w:r>
+        <w:rPr>
+          <w:rFonts w:hint="eastAsia"/>
+        </w:rPr>
+        <w:t>$scope,</w:t>
+      </w:r>
+      <w:r>
+        <w:rPr>
+          <w:rFonts w:hint="eastAsia"/>
+        </w:rPr>
+        <w:t>例如</w:t>
+      </w:r>
+      <w:r>
+        <w:t>当使用</w:t>
+      </w:r>
+      <w:r>
+        <w:rPr>
+          <w:rFonts w:hint="eastAsia"/>
+        </w:rPr>
+        <w:t>$emit, $boradcast,</w:t>
+      </w:r>
+      <w:r>
+        <w:t xml:space="preserve"> $on…</w:t>
+      </w:r>
+    </w:p>
+    <w:p>
+      <w:pPr>
+        <w:rPr>
+          <w:rFonts w:hint="eastAsia"/>
+        </w:rPr>
+      </w:pPr>
+      <w:r>
+        <w:rPr>
+          <w:rFonts w:hint="eastAsia"/>
+        </w:rPr>
+        <w:t>在</w:t>
+      </w:r>
+      <w:r>
+        <w:rPr>
+          <w:rFonts w:hint="eastAsia"/>
+        </w:rPr>
+        <w:t>activate</w:t>
+      </w:r>
+      <w:r>
+        <w:rPr>
+          <w:rFonts w:hint="eastAsia"/>
+        </w:rPr>
+        <w:t>函数</w:t>
+      </w:r>
+      <w:r>
+        <w:t>中</w:t>
+      </w:r>
+      <w:r>
+        <w:rPr>
+          <w:rFonts w:hint="eastAsia"/>
+        </w:rPr>
+        <w:t>解决</w:t>
+      </w:r>
+      <w:r>
+        <w:rPr>
+          <w:rFonts w:hint="eastAsia"/>
+        </w:rPr>
+        <w:t>controller</w:t>
+      </w:r>
+      <w:r>
+        <w:rPr>
+          <w:rFonts w:hint="eastAsia"/>
+        </w:rPr>
+        <w:t>的</w:t>
+      </w:r>
+      <w:r>
+        <w:t>启动逻辑：把启动逻辑放在一个</w:t>
+      </w:r>
+      <w:r>
+        <w:rPr>
+          <w:rFonts w:hint="eastAsia"/>
+        </w:rPr>
+        <w:t>controller</w:t>
+      </w:r>
+      <w:r>
+        <w:rPr>
+          <w:rFonts w:hint="eastAsia"/>
+        </w:rPr>
+        <w:t>中</w:t>
+      </w:r>
+      <w:r>
+        <w:t>固定的位置可以方便定位，有利用</w:t>
+      </w:r>
+      <w:r>
+        <w:rPr>
+          <w:rFonts w:hint="eastAsia"/>
+        </w:rPr>
+        <w:t>保持</w:t>
+      </w:r>
+      <w:r>
+        <w:t>测试的一致性，并能够避免</w:t>
+      </w:r>
+      <w:r>
+        <w:rPr>
+          <w:rFonts w:hint="eastAsia"/>
+        </w:rPr>
+        <w:t>controller</w:t>
+      </w:r>
+      <w:r>
+        <w:rPr>
+          <w:rFonts w:hint="eastAsia"/>
+        </w:rPr>
+        <w:t>中</w:t>
+      </w:r>
+      <w:r>
+        <w:t>到处都是激活逻辑</w:t>
+      </w:r>
+      <w:bookmarkStart w:id="66" w:name="_GoBack"/>
+      <w:bookmarkEnd w:id="66"/>
+    </w:p>
+    <w:p>
+      <w:r>
+        <w:rPr>
+          <w:rFonts w:hint="eastAsia"/>
+        </w:rPr>
+        <w:t>(</w:t>
+      </w:r>
+      <w:r>
+        <w:t>function(){</w:t>
+      </w:r>
+    </w:p>
+    <w:p>
+      <w:r>
+        <w:tab/>
+        <w:t xml:space="preserve">‘use strict’ ; </w:t>
+      </w:r>
+    </w:p>
+    <w:p>
+      <w:r>
+        <w:tab/>
+        <w:t>angular.module(‘app’).</w:t>
+      </w:r>
+      <w:r>
+        <w:t>controller</w:t>
+      </w:r>
+      <w:r>
+        <w:t>(‘</w:t>
+      </w:r>
+      <w:r>
+        <w:t>Customer’</w:t>
+      </w:r>
+      <w:r>
+        <w:t xml:space="preserve">, </w:t>
+      </w:r>
+      <w:r>
+        <w:t>Customer</w:t>
+      </w:r>
+      <w:r>
+        <w:t xml:space="preserve">) ; </w:t>
+      </w:r>
+    </w:p>
+    <w:p>
+      <w:r>
+        <w:tab/>
+      </w:r>
+    </w:p>
+    <w:p>
+      <w:r>
+        <w:tab/>
+        <w:t>function Customer()</w:t>
+      </w:r>
+      <w:r>
+        <w:rPr>
+          <w:rFonts w:hint="eastAsia"/>
+        </w:rPr>
+        <w:t>{</w:t>
+      </w:r>
+    </w:p>
+    <w:p>
+      <w:r>
+        <w:tab/>
+      </w:r>
+      <w:r>
+        <w:tab/>
+      </w:r>
+      <w:r>
+        <w:t xml:space="preserve">var vm = this ; </w:t>
+      </w:r>
+    </w:p>
+    <w:p>
+      <w:pPr>
+        <w:rPr>
+          <w:rFonts w:hint="eastAsia"/>
+        </w:rPr>
+      </w:pPr>
+      <w:r>
+        <w:tab/>
+      </w:r>
+      <w:r>
+        <w:tab/>
+      </w:r>
+      <w:r>
+        <w:t>//</w:t>
+      </w:r>
+      <w:r>
+        <w:rPr>
+          <w:rFonts w:hint="eastAsia"/>
+        </w:rPr>
+        <w:t>接口</w:t>
+      </w:r>
+    </w:p>
+    <w:p>
+      <w:r>
+        <w:tab/>
+      </w:r>
+      <w:r>
+        <w:tab/>
+      </w:r>
+      <w:r>
+        <w:t>vm.name = {} ;</w:t>
+      </w:r>
+    </w:p>
+    <w:p>
+      <w:r>
+        <w:tab/>
+      </w:r>
+      <w:r>
+        <w:tab/>
+      </w:r>
+      <w:r>
+        <w:t xml:space="preserve">vm.sendMessage = sendMessage ; </w:t>
+      </w:r>
+    </w:p>
+    <w:p>
+      <w:pPr>
+        <w:rPr>
+          <w:rFonts w:hint="eastAsia"/>
+        </w:rPr>
+      </w:pPr>
+      <w:r>
+        <w:tab/>
+      </w:r>
+      <w:r>
+        <w:tab/>
+      </w:r>
+      <w:r>
+        <w:rPr>
+          <w:rFonts w:hint="eastAsia"/>
+        </w:rPr>
+        <w:t>//</w:t>
+      </w:r>
+      <w:r>
+        <w:rPr>
+          <w:rFonts w:hint="eastAsia"/>
+        </w:rPr>
+        <w:t>初始</w:t>
+      </w:r>
+      <w:r>
+        <w:t>化</w:t>
+      </w:r>
+    </w:p>
+    <w:p>
+      <w:r>
+        <w:tab/>
+      </w:r>
+      <w:r>
+        <w:tab/>
+      </w:r>
+      <w:r>
+        <w:t xml:space="preserve">activate() ; </w:t>
+      </w:r>
+    </w:p>
     <w:p/>
+    <w:p>
+      <w:pPr>
+        <w:rPr>
+          <w:rFonts w:hint="eastAsia"/>
+        </w:rPr>
+      </w:pPr>
+      <w:r>
+        <w:tab/>
+      </w:r>
+      <w:r>
+        <w:tab/>
+      </w:r>
+      <w:r>
+        <w:t>//</w:t>
+      </w:r>
+      <w:r>
+        <w:rPr>
+          <w:rFonts w:hint="eastAsia"/>
+        </w:rPr>
+        <w:t>实现</w:t>
+      </w:r>
+      <w:r>
+        <w:t>细节</w:t>
+      </w:r>
+    </w:p>
+    <w:p>
+      <w:pPr>
+        <w:rPr>
+          <w:rFonts w:hint="eastAsia"/>
+        </w:rPr>
+      </w:pPr>
+      <w:r>
+        <w:tab/>
+      </w:r>
+      <w:r>
+        <w:tab/>
+      </w:r>
+      <w:r>
+        <w:t>function activate(){} ;</w:t>
+      </w:r>
+    </w:p>
+    <w:p>
+      <w:pPr>
+        <w:rPr>
+          <w:rFonts w:hint="eastAsia"/>
+        </w:rPr>
+      </w:pPr>
+      <w:r>
+        <w:tab/>
+      </w:r>
+      <w:r>
+        <w:tab/>
+      </w:r>
+      <w:r>
+        <w:t>function sendMessage(){}</w:t>
+      </w:r>
+    </w:p>
+    <w:p>
+      <w:pPr>
+        <w:ind w:firstLine="420"/>
+        <w:rPr>
+          <w:rFonts w:hint="eastAsia"/>
+        </w:rPr>
+      </w:pPr>
+      <w:r>
+        <w:rPr>
+          <w:rFonts w:hint="eastAsia"/>
+        </w:rPr>
+        <w:t>}</w:t>
+      </w:r>
+    </w:p>
+    <w:p>
+      <w:r>
+        <w:lastRenderedPageBreak/>
+        <w:t>}</w:t>
+      </w:r>
+      <w:r>
+        <w:rPr>
+          <w:rFonts w:hint="eastAsia"/>
+        </w:rPr>
+        <w:t>)() ;</w:t>
+      </w:r>
+    </w:p>
+    <w:p/>
+    <w:p>
+      <w:r>
+        <w:t>&lt;div ng-controller=”Customer as customer”&gt;</w:t>
+      </w:r>
+    </w:p>
+    <w:p>
+      <w:r>
+        <w:tab/>
+        <w:t>{{customer.name}}</w:t>
+      </w:r>
+    </w:p>
+    <w:p>
+      <w:r>
+        <w:t>&lt;/div&gt;</w:t>
+      </w:r>
+    </w:p>
+    <w:p>
+      <w:r>
+        <w:rPr>
+          <w:rFonts w:hint="eastAsia"/>
+        </w:rPr>
+        <w:t>保持</w:t>
+      </w:r>
+      <w:r>
+        <w:rPr>
+          <w:rFonts w:hint="eastAsia"/>
+        </w:rPr>
+        <w:t>controller</w:t>
+      </w:r>
+      <w:r>
+        <w:rPr>
+          <w:rFonts w:hint="eastAsia"/>
+        </w:rPr>
+        <w:t>的</w:t>
+      </w:r>
+      <w:r>
+        <w:t>专一性：一个</w:t>
+      </w:r>
+      <w:r>
+        <w:rPr>
+          <w:rFonts w:hint="eastAsia"/>
+        </w:rPr>
+        <w:t>view</w:t>
+      </w:r>
+      <w:r>
+        <w:rPr>
+          <w:rFonts w:hint="eastAsia"/>
+        </w:rPr>
+        <w:t>定义</w:t>
+      </w:r>
+      <w:r>
+        <w:t>一个</w:t>
+      </w:r>
+      <w:r>
+        <w:rPr>
+          <w:rFonts w:hint="eastAsia"/>
+        </w:rPr>
+        <w:t>controller,</w:t>
+      </w:r>
+      <w:r>
+        <w:rPr>
+          <w:rFonts w:hint="eastAsia"/>
+        </w:rPr>
+        <w:t>尽量</w:t>
+      </w:r>
+      <w:r>
+        <w:t>不要在其它</w:t>
+      </w:r>
+      <w:r>
+        <w:rPr>
+          <w:rFonts w:hint="eastAsia"/>
+        </w:rPr>
+        <w:t>view</w:t>
+      </w:r>
+      <w:r>
+        <w:rPr>
+          <w:rFonts w:hint="eastAsia"/>
+        </w:rPr>
+        <w:t>中</w:t>
+      </w:r>
+      <w:r>
+        <w:t>使用这个</w:t>
+      </w:r>
+      <w:r>
+        <w:rPr>
+          <w:rFonts w:hint="eastAsia"/>
+        </w:rPr>
+        <w:t>controller,</w:t>
+      </w:r>
+      <w:r>
+        <w:rPr>
+          <w:rFonts w:hint="eastAsia"/>
+        </w:rPr>
+        <w:t>把</w:t>
+      </w:r>
+      <w:r>
+        <w:t>可重用的逻辑放</w:t>
+      </w:r>
+      <w:r>
+        <w:rPr>
+          <w:rFonts w:hint="eastAsia"/>
+        </w:rPr>
+        <w:t>到</w:t>
+      </w:r>
+      <w:r>
+        <w:rPr>
+          <w:rFonts w:hint="eastAsia"/>
+        </w:rPr>
+        <w:t>factory</w:t>
+      </w:r>
+      <w:r>
+        <w:rPr>
+          <w:rFonts w:hint="eastAsia"/>
+        </w:rPr>
+        <w:t>中</w:t>
+      </w:r>
+      <w:r>
+        <w:t>，保证</w:t>
+      </w:r>
+      <w:r>
+        <w:rPr>
+          <w:rFonts w:hint="eastAsia"/>
+        </w:rPr>
+        <w:t>controller</w:t>
+      </w:r>
+      <w:r>
+        <w:rPr>
+          <w:rFonts w:hint="eastAsia"/>
+        </w:rPr>
+        <w:t>只</w:t>
+      </w:r>
+      <w:r>
+        <w:t>服务于当前视图</w:t>
+      </w:r>
+    </w:p>
+    <w:p>
+      <w:pPr>
+        <w:rPr>
+          <w:rFonts w:hint="eastAsia"/>
+        </w:rPr>
+      </w:pPr>
+      <w:r>
+        <w:rPr>
+          <w:rFonts w:hint="eastAsia"/>
+        </w:rPr>
+        <w:t>Services</w:t>
+      </w:r>
+      <w:r>
+        <w:t xml:space="preserve"> </w:t>
+      </w:r>
+      <w:r>
+        <w:rPr>
+          <w:rFonts w:hint="eastAsia"/>
+        </w:rPr>
+        <w:t>(</w:t>
+      </w:r>
+      <w:r>
+        <w:rPr>
+          <w:rFonts w:hint="eastAsia"/>
+        </w:rPr>
+        <w:t>所</w:t>
+      </w:r>
+      <w:r>
+        <w:t>有的</w:t>
+      </w:r>
+      <w:r>
+        <w:rPr>
+          <w:rFonts w:hint="eastAsia"/>
+        </w:rPr>
+        <w:t>Angular services</w:t>
+      </w:r>
+      <w:r>
+        <w:rPr>
+          <w:rFonts w:hint="eastAsia"/>
+        </w:rPr>
+        <w:t>都</w:t>
+      </w:r>
+      <w:r>
+        <w:t>是单</w:t>
+      </w:r>
+      <w:r>
+        <w:rPr>
+          <w:rFonts w:hint="eastAsia"/>
+        </w:rPr>
+        <w:t>例</w:t>
+      </w:r>
+      <w:r>
+        <w:rPr>
+          <w:rFonts w:hint="eastAsia"/>
+        </w:rPr>
+        <w:t>)</w:t>
+      </w:r>
+    </w:p>
+    <w:p>
+      <w:r>
+        <w:rPr>
+          <w:rFonts w:hint="eastAsia"/>
+        </w:rPr>
+        <w:t>推荐</w:t>
+      </w:r>
+      <w:r>
+        <w:t>用</w:t>
+      </w:r>
+      <w:r>
+        <w:rPr>
+          <w:rFonts w:hint="eastAsia"/>
+        </w:rPr>
+        <w:t>factory</w:t>
+      </w:r>
+      <w:r>
+        <w:rPr>
+          <w:rFonts w:hint="eastAsia"/>
+        </w:rPr>
+        <w:t>，</w:t>
+      </w:r>
+      <w:r>
+        <w:rPr>
+          <w:rFonts w:hint="eastAsia"/>
+        </w:rPr>
+        <w:t>factory</w:t>
+      </w:r>
+      <w:r>
+        <w:rPr>
+          <w:rFonts w:hint="eastAsia"/>
+        </w:rPr>
+        <w:t>单</w:t>
+      </w:r>
+      <w:r>
+        <w:t>一职责</w:t>
+      </w:r>
+      <w:r>
+        <w:rPr>
+          <w:rFonts w:hint="eastAsia"/>
+        </w:rPr>
+        <w:t>，</w:t>
+      </w:r>
+    </w:p>
+    <w:p>
+      <w:r>
+        <w:rPr>
+          <w:rFonts w:hint="eastAsia"/>
+        </w:rPr>
+        <w:t>接口置顶</w:t>
+      </w:r>
+    </w:p>
+    <w:p>
+      <w:r>
+        <w:rPr>
+          <w:rFonts w:hint="eastAsia"/>
+        </w:rPr>
+        <w:t>(</w:t>
+      </w:r>
+      <w:r>
+        <w:t>function(){</w:t>
+      </w:r>
+    </w:p>
+    <w:p>
+      <w:r>
+        <w:tab/>
+        <w:t xml:space="preserve">‘use strict’ ; </w:t>
+      </w:r>
+    </w:p>
+    <w:p>
+      <w:r>
+        <w:tab/>
+        <w:t>angular.module(‘app’).</w:t>
+      </w:r>
+      <w:r>
+        <w:t>factory</w:t>
+      </w:r>
+      <w:r>
+        <w:t>(‘</w:t>
+      </w:r>
+      <w:r>
+        <w:t>dataService’</w:t>
+      </w:r>
+      <w:r>
+        <w:t xml:space="preserve">, </w:t>
+      </w:r>
+      <w:r>
+        <w:t>dataService</w:t>
+      </w:r>
+      <w:r>
+        <w:t xml:space="preserve">) ; </w:t>
+      </w:r>
+    </w:p>
+    <w:p>
+      <w:r>
+        <w:tab/>
+      </w:r>
+    </w:p>
+    <w:p>
+      <w:r>
+        <w:tab/>
+        <w:t xml:space="preserve">function </w:t>
+      </w:r>
+      <w:r>
+        <w:t>dataService</w:t>
+      </w:r>
+      <w:r>
+        <w:t>()</w:t>
+      </w:r>
+      <w:r>
+        <w:rPr>
+          <w:rFonts w:hint="eastAsia"/>
+        </w:rPr>
+        <w:t>{</w:t>
+      </w:r>
+    </w:p>
+    <w:p>
+      <w:r>
+        <w:tab/>
+      </w:r>
+      <w:r>
+        <w:tab/>
+      </w:r>
+      <w:r>
+        <w:t>var someValue = ‘’ ;</w:t>
+      </w:r>
+    </w:p>
+    <w:p>
+      <w:r>
+        <w:tab/>
+      </w:r>
+      <w:r>
+        <w:tab/>
+        <w:t>var service = {</w:t>
+      </w:r>
+    </w:p>
+    <w:p>
+      <w:pPr>
+        <w:ind w:left="420" w:firstLine="420"/>
+      </w:pPr>
+      <w:r>
+        <w:tab/>
+        <w:t>save: save,</w:t>
+      </w:r>
+    </w:p>
+    <w:p>
+      <w:pPr>
+        <w:ind w:left="420" w:firstLine="420"/>
+      </w:pPr>
+      <w:r>
+        <w:tab/>
+        <w:t>someValue: someValue,</w:t>
+      </w:r>
+    </w:p>
+    <w:p>
+      <w:pPr>
+        <w:ind w:left="420" w:firstLine="420"/>
+        <w:rPr>
+          <w:rFonts w:hint="eastAsia"/>
+        </w:rPr>
+      </w:pPr>
+      <w:r>
+        <w:tab/>
+        <w:t>validate: validate</w:t>
+      </w:r>
+    </w:p>
+    <w:p>
+      <w:pPr>
+        <w:ind w:left="420" w:firstLine="420"/>
+      </w:pPr>
+      <w:r>
+        <w:t>};</w:t>
+      </w:r>
+    </w:p>
+    <w:p>
+      <w:pPr>
+        <w:ind w:left="420" w:firstLine="420"/>
+      </w:pPr>
+      <w:r>
+        <w:t xml:space="preserve">return service ; </w:t>
+      </w:r>
+    </w:p>
+    <w:p>
+      <w:pPr>
+        <w:ind w:left="420" w:firstLine="420"/>
+      </w:pPr>
+    </w:p>
+    <w:p>
+      <w:pPr>
+        <w:ind w:left="420" w:firstLine="420"/>
+      </w:pPr>
+      <w:r>
+        <w:t>function save(){}</w:t>
+      </w:r>
+    </w:p>
+    <w:p>
+      <w:pPr>
+        <w:ind w:left="420" w:firstLine="420"/>
+        <w:rPr>
+          <w:rFonts w:hint="eastAsia"/>
+        </w:rPr>
+      </w:pPr>
+      <w:r>
+        <w:t>function validate(){}</w:t>
+      </w:r>
+    </w:p>
+    <w:p>
+      <w:pPr>
+        <w:ind w:firstLine="420"/>
+        <w:rPr>
+          <w:rFonts w:hint="eastAsia"/>
+        </w:rPr>
+      </w:pPr>
+      <w:r>
+        <w:rPr>
+          <w:rFonts w:hint="eastAsia"/>
+        </w:rPr>
+        <w:t>}</w:t>
+      </w:r>
+    </w:p>
+    <w:p>
+      <w:r>
+        <w:t>}</w:t>
+      </w:r>
+      <w:r>
+        <w:rPr>
+          <w:rFonts w:hint="eastAsia"/>
+        </w:rPr>
+        <w:t>)() ;</w:t>
+      </w:r>
+    </w:p>
+    <w:p>
+      <w:pPr>
+        <w:rPr>
+          <w:rFonts w:hint="eastAsia"/>
+        </w:rPr>
+      </w:pPr>
+      <w:r>
+        <w:rPr>
+          <w:rFonts w:hint="eastAsia"/>
+        </w:rPr>
+        <w:t>独立</w:t>
+      </w:r>
+      <w:r>
+        <w:t>的数据调用</w:t>
+      </w:r>
+      <w:r>
+        <w:rPr>
+          <w:rFonts w:hint="eastAsia"/>
+        </w:rPr>
+        <w:t>：</w:t>
+      </w:r>
+      <w:r>
+        <w:t>把进行数据操作和数据交互的逻辑</w:t>
+      </w:r>
+      <w:r>
+        <w:rPr>
+          <w:rFonts w:hint="eastAsia"/>
+        </w:rPr>
+        <w:t>放</w:t>
+      </w:r>
+      <w:r>
+        <w:t>到</w:t>
+      </w:r>
+      <w:r>
+        <w:rPr>
+          <w:rFonts w:hint="eastAsia"/>
+        </w:rPr>
+        <w:t>factory</w:t>
+      </w:r>
+      <w:r>
+        <w:rPr>
+          <w:rFonts w:hint="eastAsia"/>
+        </w:rPr>
+        <w:t>中</w:t>
+      </w:r>
+      <w:r>
+        <w:t>，数据服务负责</w:t>
+      </w:r>
+      <w:r>
+        <w:rPr>
+          <w:rFonts w:hint="eastAsia"/>
+        </w:rPr>
+        <w:t>XHR</w:t>
+      </w:r>
+      <w:r>
+        <w:rPr>
+          <w:rFonts w:hint="eastAsia"/>
+        </w:rPr>
+        <w:t>请求，</w:t>
+      </w:r>
+      <w:r>
+        <w:t>本地存储，内存存储和其它任何数据操作。数据服务的实现可能有非常明确的代码来处理数据仓库，这可能包含</w:t>
+      </w:r>
+      <w:r>
+        <w:rPr>
+          <w:rFonts w:hint="eastAsia"/>
+        </w:rPr>
+        <w:t>headers</w:t>
+      </w:r>
+      <w:r>
+        <w:rPr>
+          <w:rFonts w:hint="eastAsia"/>
+        </w:rPr>
+        <w:t>，</w:t>
+      </w:r>
+      <w:r>
+        <w:t>如何</w:t>
+      </w:r>
+      <w:r>
+        <w:rPr>
+          <w:rFonts w:hint="eastAsia"/>
+        </w:rPr>
+        <w:t>与</w:t>
+      </w:r>
+      <w:r>
+        <w:t>数据交互或是其它</w:t>
+      </w:r>
+      <w:r>
+        <w:rPr>
+          <w:rFonts w:hint="eastAsia"/>
+        </w:rPr>
+        <w:t>service,</w:t>
+      </w:r>
+      <w:r>
+        <w:rPr>
+          <w:rFonts w:hint="eastAsia"/>
+        </w:rPr>
+        <w:t>例如</w:t>
+      </w:r>
+      <w:r>
+        <w:rPr>
+          <w:rFonts w:hint="eastAsia"/>
+        </w:rPr>
+        <w:t>$http,</w:t>
+      </w:r>
+      <w:r>
+        <w:rPr>
+          <w:rFonts w:hint="eastAsia"/>
+        </w:rPr>
+        <w:t>把</w:t>
+      </w:r>
+      <w:r>
+        <w:t>逻辑封装到单独的数据服务中，这隐藏了外部调用者</w:t>
+      </w:r>
+      <w:r>
+        <w:t>(</w:t>
+      </w:r>
+      <w:r>
+        <w:rPr>
+          <w:rFonts w:hint="eastAsia"/>
+        </w:rPr>
+        <w:t>例如</w:t>
+      </w:r>
+      <w:r>
+        <w:rPr>
+          <w:rFonts w:hint="eastAsia"/>
+        </w:rPr>
+        <w:t>controller)</w:t>
+      </w:r>
+      <w:r>
+        <w:rPr>
+          <w:rFonts w:hint="eastAsia"/>
+        </w:rPr>
+        <w:t>对</w:t>
+      </w:r>
+      <w:r>
+        <w:t>数据的直接操作，这样更加容易执行变更</w:t>
+      </w:r>
+    </w:p>
+    <w:p>
+      <w:r>
+        <w:rPr>
+          <w:rFonts w:hint="eastAsia"/>
+        </w:rPr>
+        <w:t>(</w:t>
+      </w:r>
+      <w:r>
+        <w:t>function(){</w:t>
+      </w:r>
+    </w:p>
+    <w:p>
+      <w:r>
+        <w:tab/>
+        <w:t xml:space="preserve">‘use strict’ ; </w:t>
+      </w:r>
+    </w:p>
+    <w:p>
+      <w:r>
+        <w:tab/>
+        <w:t xml:space="preserve">angular.module(‘app’).factory(‘dataService’, dataService) ; </w:t>
+      </w:r>
+    </w:p>
+    <w:p>
+      <w:r>
+        <w:tab/>
+      </w:r>
+    </w:p>
+    <w:p>
+      <w:pPr>
+        <w:rPr>
+          <w:rFonts w:hint="eastAsia"/>
+        </w:rPr>
+      </w:pPr>
+      <w:r>
+        <w:tab/>
+        <w:t xml:space="preserve">dataService.$inject = [‘$http’, ‘logger’] ; </w:t>
+      </w:r>
+    </w:p>
+    <w:p>
+      <w:r>
+        <w:tab/>
+        <w:t>function dataService(</w:t>
+      </w:r>
+      <w:r>
+        <w:t>$http, logger</w:t>
+      </w:r>
+      <w:r>
+        <w:t>)</w:t>
+      </w:r>
+      <w:r>
+        <w:rPr>
+          <w:rFonts w:hint="eastAsia"/>
+        </w:rPr>
+        <w:t>{</w:t>
+      </w:r>
+    </w:p>
+    <w:p>
+      <w:r>
+        <w:tab/>
+      </w:r>
+      <w:r>
+        <w:tab/>
+        <w:t xml:space="preserve">return </w:t>
+      </w:r>
+      <w:r>
+        <w:t>{</w:t>
+      </w:r>
+    </w:p>
+    <w:p>
+      <w:pPr>
+        <w:ind w:left="420" w:firstLine="420"/>
+        <w:rPr>
+          <w:rFonts w:hint="eastAsia"/>
+        </w:rPr>
+      </w:pPr>
+      <w:r>
+        <w:tab/>
+        <w:t xml:space="preserve">getAvengers: getAvengers </w:t>
+      </w:r>
+    </w:p>
+    <w:p>
+      <w:pPr>
+        <w:ind w:left="420" w:firstLine="420"/>
+      </w:pPr>
+      <w:r>
+        <w:t>}</w:t>
+      </w:r>
+      <w:r>
+        <w:t xml:space="preserve"> ; </w:t>
+      </w:r>
+    </w:p>
+    <w:p>
+      <w:pPr>
+        <w:ind w:left="420" w:firstLine="420"/>
+      </w:pPr>
+    </w:p>
+    <w:p>
+      <w:pPr>
+        <w:ind w:left="420" w:firstLine="420"/>
+      </w:pPr>
+      <w:r>
+        <w:t xml:space="preserve">function </w:t>
+      </w:r>
+      <w:r>
+        <w:t>getAvengers</w:t>
+      </w:r>
+      <w:r>
+        <w:t>(){</w:t>
+      </w:r>
+    </w:p>
+    <w:p>
+      <w:pPr>
+        <w:ind w:left="420" w:firstLine="420"/>
+      </w:pPr>
+      <w:r>
+        <w:tab/>
+        <w:t>return $http.get(‘/api/maa’).then(getAvengersComplete)</w:t>
+      </w:r>
+    </w:p>
+    <w:p>
+      <w:pPr>
+        <w:ind w:left="420" w:firstLine="420"/>
+      </w:pPr>
+      <w:r>
+        <w:lastRenderedPageBreak/>
+        <w:tab/>
+      </w:r>
+      <w:r>
+        <w:tab/>
+      </w:r>
+      <w:r>
+        <w:tab/>
+      </w:r>
+      <w:r>
+        <w:tab/>
+      </w:r>
+      <w:r>
+        <w:tab/>
+      </w:r>
+      <w:r>
+        <w:tab/>
+        <w:t xml:space="preserve">   .catch(getAvengersFailed) ;</w:t>
+      </w:r>
+    </w:p>
+    <w:p>
+      <w:pPr>
+        <w:ind w:left="420" w:firstLine="420"/>
+      </w:pPr>
+      <w:r>
+        <w:tab/>
+        <w:t>function getAvengersComplete(respone) { return response.data.results; }</w:t>
+      </w:r>
+    </w:p>
+    <w:p>
+      <w:pPr>
+        <w:ind w:left="420" w:firstLine="420"/>
+        <w:rPr>
+          <w:rFonts w:hint="eastAsia"/>
+        </w:rPr>
+      </w:pPr>
+      <w:r>
+        <w:tab/>
+        <w:t>function getAvengersFailed(error) { logger.error(error.data); }</w:t>
+      </w:r>
+    </w:p>
+    <w:p>
+      <w:pPr>
+        <w:ind w:left="420" w:firstLine="420"/>
+      </w:pPr>
+      <w:r>
+        <w:t>}</w:t>
+      </w:r>
+    </w:p>
+    <w:p>
+      <w:pPr>
+        <w:ind w:firstLine="420"/>
+        <w:rPr>
+          <w:rFonts w:hint="eastAsia"/>
+        </w:rPr>
+      </w:pPr>
+      <w:r>
+        <w:rPr>
+          <w:rFonts w:hint="eastAsia"/>
+        </w:rPr>
+        <w:t>}</w:t>
+      </w:r>
+    </w:p>
+    <w:p>
+      <w:r>
+        <w:t>}</w:t>
+      </w:r>
+      <w:r>
+        <w:rPr>
+          <w:rFonts w:hint="eastAsia"/>
+        </w:rPr>
+        <w:t>)() ;</w:t>
+      </w:r>
+    </w:p>
+    <w:p>
+      <w:pPr>
+        <w:rPr>
+          <w:rFonts w:hint="eastAsia"/>
+        </w:rPr>
+      </w:pPr>
+      <w:r>
+        <w:rPr>
+          <w:rFonts w:hint="eastAsia"/>
+        </w:rPr>
+        <w:t>数据</w:t>
+      </w:r>
+      <w:r>
+        <w:t>调用返回一个</w:t>
+      </w:r>
+      <w:r>
+        <w:rPr>
+          <w:rFonts w:hint="eastAsia"/>
+        </w:rPr>
+        <w:t>promise</w:t>
+      </w:r>
+    </w:p>
+    <w:p>
+      <w:r>
+        <w:rPr>
+          <w:rFonts w:hint="eastAsia"/>
+        </w:rPr>
+        <w:t>(</w:t>
+      </w:r>
+      <w:r>
+        <w:t>function(){</w:t>
+      </w:r>
+    </w:p>
+    <w:p>
+      <w:r>
+        <w:tab/>
+        <w:t xml:space="preserve">‘use strict’ ; </w:t>
+      </w:r>
+    </w:p>
+    <w:p>
+      <w:r>
+        <w:tab/>
+        <w:t>angular.module(‘app’).</w:t>
+      </w:r>
+      <w:r>
+        <w:t>controller</w:t>
+      </w:r>
+      <w:r>
+        <w:t>(‘</w:t>
+      </w:r>
+      <w:r>
+        <w:t>Avengers</w:t>
+      </w:r>
+      <w:r>
+        <w:t xml:space="preserve">, </w:t>
+      </w:r>
+      <w:r>
+        <w:t>Avengers</w:t>
+      </w:r>
+      <w:r>
+        <w:t xml:space="preserve">) ; </w:t>
+      </w:r>
+    </w:p>
+    <w:p>
+      <w:r>
+        <w:tab/>
+      </w:r>
+    </w:p>
+    <w:p>
+      <w:r>
+        <w:tab/>
+      </w:r>
+      <w:r>
+        <w:t xml:space="preserve">Avengers.$inject = [‘dataService’, ‘logger’] ; </w:t>
+      </w:r>
+    </w:p>
+    <w:p>
+      <w:r>
+        <w:tab/>
+        <w:t>function Avengers(dataService, logger) {</w:t>
+      </w:r>
+    </w:p>
+    <w:p>
+      <w:pPr>
+        <w:ind w:firstLine="420"/>
+        <w:rPr>
+          <w:rFonts w:hint="eastAsia"/>
+        </w:rPr>
+      </w:pPr>
+      <w:r>
+        <w:tab/>
+      </w:r>
+      <w:r>
+        <w:rPr>
+          <w:rFonts w:hint="eastAsia"/>
+        </w:rPr>
+        <w:t xml:space="preserve">var vm = this ; </w:t>
+      </w:r>
+    </w:p>
+    <w:p>
+      <w:pPr>
+        <w:ind w:firstLine="420"/>
+      </w:pPr>
+      <w:r>
+        <w:tab/>
+        <w:t xml:space="preserve">vm.avengers = [] ; </w:t>
+      </w:r>
+    </w:p>
+    <w:p>
+      <w:pPr>
+        <w:ind w:firstLine="420"/>
+      </w:pPr>
+      <w:r>
+        <w:tab/>
+        <w:t xml:space="preserve">activate() ; </w:t>
+      </w:r>
+    </w:p>
+    <w:p>
+      <w:pPr>
+        <w:ind w:firstLine="420"/>
+      </w:pPr>
+      <w:r>
+        <w:tab/>
+        <w:t>function activate(){</w:t>
+      </w:r>
+    </w:p>
+    <w:p>
+      <w:pPr>
+        <w:ind w:left="420" w:firstLine="420"/>
+      </w:pPr>
+      <w:r>
+        <w:tab/>
+        <w:t xml:space="preserve">return </w:t>
+      </w:r>
+      <w:r>
+        <w:t>dataService.</w:t>
+      </w:r>
+      <w:r>
+        <w:t>getAvengers().then(function(</w:t>
+      </w:r>
+      <w:r>
+        <w:t>data</w:t>
+      </w:r>
+      <w:r>
+        <w:t>){</w:t>
+      </w:r>
+    </w:p>
+    <w:p>
+      <w:pPr>
+        <w:ind w:left="1260"/>
+      </w:pPr>
+      <w:r>
+        <w:tab/>
+      </w:r>
+      <w:r>
+        <w:t xml:space="preserve">vm.avengers = data ; </w:t>
+      </w:r>
+    </w:p>
+    <w:p>
+      <w:pPr>
+        <w:ind w:left="1260"/>
+        <w:rPr>
+          <w:rFonts w:hint="eastAsia"/>
+        </w:rPr>
+      </w:pPr>
+      <w:r>
+        <w:tab/>
+        <w:t xml:space="preserve">return vm.avengers ; </w:t>
+      </w:r>
+    </w:p>
+    <w:p>
+      <w:pPr>
+        <w:ind w:left="1260"/>
+        <w:rPr>
+          <w:rFonts w:hint="eastAsia"/>
+        </w:rPr>
+      </w:pPr>
+      <w:r>
+        <w:t>}) ;</w:t>
+      </w:r>
+    </w:p>
+    <w:p>
+      <w:pPr>
+        <w:ind w:left="420" w:firstLine="420"/>
+        <w:rPr>
+          <w:rFonts w:hint="eastAsia"/>
+        </w:rPr>
+      </w:pPr>
+      <w:r>
+        <w:t>}</w:t>
+      </w:r>
+    </w:p>
+    <w:p>
+      <w:pPr>
+        <w:ind w:firstLine="420"/>
+        <w:rPr>
+          <w:rFonts w:hint="eastAsia"/>
+        </w:rPr>
+      </w:pPr>
+      <w:r>
+        <w:t>}</w:t>
+      </w:r>
+    </w:p>
+    <w:p>
+      <w:r>
+        <w:t>}</w:t>
+      </w:r>
+      <w:r>
+        <w:rPr>
+          <w:rFonts w:hint="eastAsia"/>
+        </w:rPr>
+        <w:t>)() ;</w:t>
+      </w:r>
+    </w:p>
+    <w:p>
+      <w:pPr>
+        <w:rPr>
+          <w:rFonts w:hint="eastAsia"/>
+        </w:rPr>
+      </w:pPr>
+      <w:r>
+        <w:rPr>
+          <w:rFonts w:hint="eastAsia"/>
+        </w:rPr>
+        <w:t>Directives</w:t>
+      </w:r>
+    </w:p>
+    <w:p>
+      <w:r>
+        <w:rPr>
+          <w:rFonts w:hint="eastAsia"/>
+        </w:rPr>
+        <w:t>一</w:t>
+      </w:r>
+      <w:r>
+        <w:t>个</w:t>
+      </w:r>
+      <w:r>
+        <w:rPr>
+          <w:rFonts w:hint="eastAsia"/>
+        </w:rPr>
+        <w:t>directive</w:t>
+      </w:r>
+      <w:r>
+        <w:rPr>
+          <w:rFonts w:hint="eastAsia"/>
+        </w:rPr>
+        <w:t>一</w:t>
+      </w:r>
+      <w:r>
+        <w:t>个文件，并依照</w:t>
+      </w:r>
+      <w:r>
+        <w:rPr>
+          <w:rFonts w:hint="eastAsia"/>
+        </w:rPr>
+        <w:t>directive</w:t>
+      </w:r>
+      <w:r>
+        <w:rPr>
+          <w:rFonts w:hint="eastAsia"/>
+        </w:rPr>
+        <w:t>来</w:t>
+      </w:r>
+      <w:r>
+        <w:t>命名文件</w:t>
+      </w:r>
+    </w:p>
+    <w:p>
+      <w:pPr>
+        <w:rPr>
+          <w:rFonts w:hint="eastAsia"/>
+        </w:rPr>
+      </w:pPr>
+      <w:r>
+        <w:rPr>
+          <w:rFonts w:hint="eastAsia"/>
+        </w:rPr>
+        <w:t>calendarRange.directive.js</w:t>
+      </w:r>
+    </w:p>
+    <w:p>
+      <w:r>
+        <w:t xml:space="preserve">.directive(‘acmeOrderCalendarRange’, orderCalendarRange) ; </w:t>
+      </w:r>
+    </w:p>
+    <w:p>
+      <w:r>
+        <w:t>Function orderCalendarRange(){}</w:t>
+      </w:r>
+    </w:p>
+    <w:p>
+      <w:r>
+        <w:t>&lt;div acme-order-calendar-range&gt;&lt;/div&gt;</w:t>
+      </w:r>
+    </w:p>
+    <w:p>
+      <w:pPr>
+        <w:rPr>
+          <w:rFonts w:hint="eastAsia"/>
+        </w:rPr>
+      </w:pPr>
+      <w:r>
+        <w:rPr>
+          <w:rFonts w:hint="eastAsia"/>
+        </w:rPr>
+        <w:t>当</w:t>
+      </w:r>
+      <w:r>
+        <w:t>需要直接操作</w:t>
+      </w:r>
+      <w:r>
+        <w:rPr>
+          <w:rFonts w:hint="eastAsia"/>
+        </w:rPr>
+        <w:t>dom</w:t>
+      </w:r>
+      <w:r>
+        <w:rPr>
+          <w:rFonts w:hint="eastAsia"/>
+        </w:rPr>
+        <w:t>的</w:t>
+      </w:r>
+      <w:r>
+        <w:t>时候，使用</w:t>
+      </w:r>
+      <w:r>
+        <w:rPr>
+          <w:rFonts w:hint="eastAsia"/>
+        </w:rPr>
+        <w:t>directive,</w:t>
+      </w:r>
+      <w:r>
+        <w:rPr>
+          <w:rFonts w:hint="eastAsia"/>
+        </w:rPr>
+        <w:t>如果</w:t>
+      </w:r>
+      <w:r>
+        <w:t>有替代方法可以使用，例如，使用</w:t>
+      </w:r>
+      <w:r>
+        <w:rPr>
+          <w:rFonts w:hint="eastAsia"/>
+        </w:rPr>
+        <w:t>css</w:t>
+      </w:r>
+      <w:r>
+        <w:rPr>
+          <w:rFonts w:hint="eastAsia"/>
+        </w:rPr>
+        <w:t>来</w:t>
+      </w:r>
+      <w:r>
+        <w:t>设置样式，</w:t>
+      </w:r>
+      <w:r>
+        <w:rPr>
+          <w:rFonts w:hint="eastAsia"/>
+        </w:rPr>
+        <w:t>animation services, Angular</w:t>
+      </w:r>
+      <w:r>
+        <w:rPr>
+          <w:rFonts w:hint="eastAsia"/>
+        </w:rPr>
+        <w:t>模板</w:t>
+      </w:r>
+      <w:r>
+        <w:t>，</w:t>
+      </w:r>
+      <w:r>
+        <w:rPr>
+          <w:rFonts w:hint="eastAsia"/>
+        </w:rPr>
+        <w:t>ngShow</w:t>
+      </w:r>
+      <w:r>
+        <w:rPr>
+          <w:rFonts w:hint="eastAsia"/>
+        </w:rPr>
+        <w:t>或</w:t>
+      </w:r>
+      <w:r>
+        <w:rPr>
+          <w:rFonts w:hint="eastAsia"/>
+        </w:rPr>
+        <w:t xml:space="preserve">ngHide, </w:t>
+      </w:r>
+      <w:r>
+        <w:rPr>
+          <w:rFonts w:hint="eastAsia"/>
+        </w:rPr>
+        <w:t>那</w:t>
+      </w:r>
+      <w:r>
+        <w:t>么就直接使用这些即可，</w:t>
+      </w:r>
+    </w:p>
     <w:p>
       <w:pPr>
         <w:widowControl/>
@@ -44676,7 +46595,7 @@
       <w:pPr>
         <w:pStyle w:val="Heading1"/>
       </w:pPr>
-      <w:bookmarkStart w:id="66" w:name="_Toc443162971"/>
+      <w:bookmarkStart w:id="67" w:name="_Toc443162971"/>
       <w:r>
         <w:rPr>
           <w:rFonts w:hint="eastAsia"/>
@@ -44684,7 +46603,7 @@
         <w:lastRenderedPageBreak/>
         <w:t>Sencha Touch</w:t>
       </w:r>
-      <w:bookmarkEnd w:id="66"/>
+      <w:bookmarkEnd w:id="67"/>
       <w:r>
         <w:rPr>
           <w:rFonts w:hint="eastAsia"/>
@@ -45082,7 +47001,7 @@
       <w:pPr>
         <w:pStyle w:val="Heading1"/>
       </w:pPr>
-      <w:bookmarkStart w:id="67" w:name="_Toc443162972"/>
+      <w:bookmarkStart w:id="68" w:name="_Toc443162972"/>
       <w:r>
         <w:t>E</w:t>
       </w:r>
@@ -45092,7 +47011,7 @@
         </w:rPr>
         <w:t>xtjs5.0.1</w:t>
       </w:r>
-      <w:bookmarkEnd w:id="67"/>
+      <w:bookmarkEnd w:id="68"/>
       <w:r>
         <w:rPr>
           <w:rFonts w:hint="eastAsia"/>
@@ -47560,7 +49479,7 @@
       <w:pPr>
         <w:pStyle w:val="Heading1"/>
       </w:pPr>
-      <w:bookmarkStart w:id="68" w:name="_Toc443162973"/>
+      <w:bookmarkStart w:id="69" w:name="_Toc443162973"/>
       <w:r>
         <w:lastRenderedPageBreak/>
         <w:t>D3 (Data-Driven Documents</w:t>
@@ -47580,23 +49499,23 @@
         </w:rPr>
         <w:t>)</w:t>
       </w:r>
-      <w:bookmarkEnd w:id="68"/>
+      <w:bookmarkEnd w:id="69"/>
     </w:p>
     <w:p>
       <w:pPr>
         <w:pStyle w:val="Heading2"/>
       </w:pPr>
-      <w:bookmarkStart w:id="69" w:name="_Toc443162974"/>
+      <w:bookmarkStart w:id="70" w:name="_Toc443162974"/>
       <w:r>
         <w:t>&lt;Data Visualization with D3.js Cookbook&gt;</w:t>
       </w:r>
-      <w:bookmarkEnd w:id="69"/>
+      <w:bookmarkEnd w:id="70"/>
     </w:p>
     <w:p>
       <w:pPr>
         <w:pStyle w:val="Heading3"/>
       </w:pPr>
-      <w:bookmarkStart w:id="70" w:name="_Toc443162975"/>
+      <w:bookmarkStart w:id="71" w:name="_Toc443162975"/>
       <w:r>
         <w:rPr>
           <w:rFonts w:hint="eastAsia"/>
@@ -47606,7 +49525,7 @@
       <w:r>
         <w:t>查询</w:t>
       </w:r>
-      <w:bookmarkEnd w:id="70"/>
+      <w:bookmarkEnd w:id="71"/>
     </w:p>
     <w:p>
       <w:r>
@@ -48037,7 +49956,7 @@
       <w:pPr>
         <w:pStyle w:val="Heading3"/>
       </w:pPr>
-      <w:bookmarkStart w:id="71" w:name="_Toc443162976"/>
+      <w:bookmarkStart w:id="72" w:name="_Toc443162976"/>
       <w:r>
         <w:rPr>
           <w:rFonts w:hint="eastAsia"/>
@@ -48080,7 +49999,7 @@
       <w:r>
         <w:t>）</w:t>
       </w:r>
-      <w:bookmarkEnd w:id="71"/>
+      <w:bookmarkEnd w:id="72"/>
     </w:p>
     <w:p>
       <w:r>
@@ -48909,7 +50828,7 @@
       <w:pPr>
         <w:pStyle w:val="Heading3"/>
       </w:pPr>
-      <w:bookmarkStart w:id="72" w:name="_Toc443162977"/>
+      <w:bookmarkStart w:id="73" w:name="_Toc443162977"/>
       <w:r>
         <w:rPr>
           <w:rFonts w:hint="eastAsia"/>
@@ -48937,7 +50856,7 @@
         </w:rPr>
         <w:t>)</w:t>
       </w:r>
-      <w:bookmarkEnd w:id="72"/>
+      <w:bookmarkEnd w:id="73"/>
     </w:p>
     <w:p>
       <w:r>
@@ -49451,7 +51370,7 @@
       <w:pPr>
         <w:pStyle w:val="Heading3"/>
       </w:pPr>
-      <w:bookmarkStart w:id="73" w:name="_Toc443162978"/>
+      <w:bookmarkStart w:id="74" w:name="_Toc443162978"/>
       <w:r>
         <w:rPr>
           <w:rFonts w:hint="eastAsia"/>
@@ -49491,7 +51410,7 @@
         </w:rPr>
         <w:t>刻度</w:t>
       </w:r>
-      <w:bookmarkEnd w:id="73"/>
+      <w:bookmarkEnd w:id="74"/>
     </w:p>
     <w:p>
       <w:r>
@@ -49940,14 +51859,14 @@
       <w:pPr>
         <w:pStyle w:val="Heading3"/>
       </w:pPr>
-      <w:bookmarkStart w:id="74" w:name="_Toc443162979"/>
+      <w:bookmarkStart w:id="75" w:name="_Toc443162979"/>
       <w:r>
         <w:rPr>
           <w:rFonts w:hint="eastAsia"/>
         </w:rPr>
         <w:t>动画</w:t>
       </w:r>
-      <w:bookmarkEnd w:id="74"/>
+      <w:bookmarkEnd w:id="75"/>
     </w:p>
     <w:p>
       <w:pPr>
@@ -50569,14 +52488,14 @@
       <w:pPr>
         <w:pStyle w:val="Heading3"/>
       </w:pPr>
-      <w:bookmarkStart w:id="75" w:name="_Toc443162980"/>
+      <w:bookmarkStart w:id="76" w:name="_Toc443162980"/>
       <w:r>
         <w:rPr>
           <w:rFonts w:hint="eastAsia"/>
         </w:rPr>
         <w:t>形状</w:t>
       </w:r>
-      <w:bookmarkEnd w:id="75"/>
+      <w:bookmarkEnd w:id="76"/>
     </w:p>
     <w:p>
       <w:r>
@@ -51946,14 +53865,14 @@
       <w:pPr>
         <w:pStyle w:val="Heading3"/>
       </w:pPr>
-      <w:bookmarkStart w:id="76" w:name="_Toc443162981"/>
+      <w:bookmarkStart w:id="77" w:name="_Toc443162981"/>
       <w:r>
         <w:rPr>
           <w:rFonts w:hint="eastAsia"/>
         </w:rPr>
         <w:t>图表</w:t>
       </w:r>
-      <w:bookmarkEnd w:id="76"/>
+      <w:bookmarkEnd w:id="77"/>
     </w:p>
     <w:p>
       <w:r>
@@ -54615,7 +56534,7 @@
       <w:pPr>
         <w:pStyle w:val="Heading3"/>
       </w:pPr>
-      <w:bookmarkStart w:id="77" w:name="_Toc443162982"/>
+      <w:bookmarkStart w:id="78" w:name="_Toc443162982"/>
       <w:r>
         <w:rPr>
           <w:rFonts w:hint="eastAsia"/>
@@ -54625,7 +56544,7 @@
       <w:r>
         <w:t>化交互</w:t>
       </w:r>
-      <w:bookmarkEnd w:id="77"/>
+      <w:bookmarkEnd w:id="78"/>
     </w:p>
     <w:p>
       <w:r>
@@ -55053,7 +56972,7 @@
       <w:pPr>
         <w:pStyle w:val="Heading3"/>
       </w:pPr>
-      <w:bookmarkStart w:id="78" w:name="_Toc443162983"/>
+      <w:bookmarkStart w:id="79" w:name="_Toc443162983"/>
       <w:r>
         <w:rPr>
           <w:rFonts w:hint="eastAsia"/>
@@ -55079,7 +56998,7 @@
         </w:rPr>
         <w:t>p249)</w:t>
       </w:r>
-      <w:bookmarkEnd w:id="78"/>
+      <w:bookmarkEnd w:id="79"/>
     </w:p>
     <w:p>
       <w:r>
@@ -55275,7 +57194,7 @@
       <w:pPr>
         <w:pStyle w:val="Heading3"/>
       </w:pPr>
-      <w:bookmarkStart w:id="79" w:name="_Toc443162984"/>
+      <w:bookmarkStart w:id="80" w:name="_Toc443162984"/>
       <w:r>
         <w:rPr>
           <w:rFonts w:hint="eastAsia"/>
@@ -55312,7 +57231,7 @@
         </w:rPr>
         <w:t>d3)</w:t>
       </w:r>
-      <w:bookmarkEnd w:id="79"/>
+      <w:bookmarkEnd w:id="80"/>
     </w:p>
     <w:p>
       <w:r>
@@ -55346,24 +57265,24 @@
       <w:pPr>
         <w:pStyle w:val="Heading1"/>
       </w:pPr>
-      <w:bookmarkStart w:id="80" w:name="_Toc443162985"/>
+      <w:bookmarkStart w:id="81" w:name="_Toc443162985"/>
       <w:r>
         <w:t>Bootstrap 3.X</w:t>
       </w:r>
-      <w:bookmarkEnd w:id="80"/>
+      <w:bookmarkEnd w:id="81"/>
     </w:p>
     <w:p>
       <w:pPr>
         <w:pStyle w:val="Heading2"/>
       </w:pPr>
-      <w:bookmarkStart w:id="81" w:name="_Toc443162986"/>
+      <w:bookmarkStart w:id="82" w:name="_Toc443162986"/>
       <w:r>
         <w:rPr>
           <w:rFonts w:hint="eastAsia"/>
         </w:rPr>
         <w:t>布局容器</w:t>
       </w:r>
-      <w:bookmarkEnd w:id="81"/>
+      <w:bookmarkEnd w:id="82"/>
     </w:p>
     <w:p>
       <w:r>
@@ -55479,7 +57398,7 @@
       <w:pPr>
         <w:pStyle w:val="Heading2"/>
       </w:pPr>
-      <w:bookmarkStart w:id="82" w:name="_Toc443162987"/>
+      <w:bookmarkStart w:id="83" w:name="_Toc443162987"/>
       <w:r>
         <w:rPr>
           <w:rFonts w:hint="eastAsia"/>
@@ -55487,7 +57406,7 @@
         <w:lastRenderedPageBreak/>
         <w:t>栅格系统</w:t>
       </w:r>
-      <w:bookmarkEnd w:id="82"/>
+      <w:bookmarkEnd w:id="83"/>
     </w:p>
     <w:p>
       <w:r>
@@ -55743,7 +57662,7 @@
       <w:pPr>
         <w:pStyle w:val="Heading2"/>
       </w:pPr>
-      <w:bookmarkStart w:id="83" w:name="_Toc443162988"/>
+      <w:bookmarkStart w:id="84" w:name="_Toc443162988"/>
       <w:r>
         <w:rPr>
           <w:rFonts w:hint="eastAsia"/>
@@ -55762,20 +57681,20 @@
         </w:rPr>
         <w:t>样式</w:t>
       </w:r>
-      <w:bookmarkEnd w:id="83"/>
+      <w:bookmarkEnd w:id="84"/>
     </w:p>
     <w:p>
       <w:pPr>
         <w:pStyle w:val="Heading3"/>
       </w:pPr>
-      <w:bookmarkStart w:id="84" w:name="_Toc443162989"/>
+      <w:bookmarkStart w:id="85" w:name="_Toc443162989"/>
       <w:r>
         <w:rPr>
           <w:rFonts w:hint="eastAsia"/>
         </w:rPr>
         <w:t>排版</w:t>
       </w:r>
-      <w:bookmarkEnd w:id="84"/>
+      <w:bookmarkEnd w:id="85"/>
     </w:p>
     <w:p>
       <w:r>
@@ -56022,11 +57941,6 @@
       </w:r>
     </w:p>
     <w:p>
-      <w:pPr>
-        <w:rPr>
-          <w:rFonts w:hint="eastAsia"/>
-        </w:rPr>
-      </w:pPr>
       <w:r>
         <w:rPr>
           <w:rFonts w:hint="eastAsia"/>
@@ -56063,14 +57977,14 @@
       <w:pPr>
         <w:pStyle w:val="Heading3"/>
       </w:pPr>
-      <w:bookmarkStart w:id="85" w:name="_Toc443162990"/>
+      <w:bookmarkStart w:id="86" w:name="_Toc443162990"/>
       <w:r>
         <w:rPr>
           <w:rFonts w:hint="eastAsia"/>
         </w:rPr>
         <w:t>列表</w:t>
       </w:r>
-      <w:bookmarkEnd w:id="85"/>
+      <w:bookmarkEnd w:id="86"/>
     </w:p>
     <w:p>
       <w:r>
@@ -56122,7 +58036,7 @@
       <w:pPr>
         <w:pStyle w:val="Heading3"/>
       </w:pPr>
-      <w:bookmarkStart w:id="86" w:name="_Toc443162991"/>
+      <w:bookmarkStart w:id="87" w:name="_Toc443162991"/>
       <w:r>
         <w:rPr>
           <w:rFonts w:hint="eastAsia"/>
@@ -56136,7 +58050,7 @@
         </w:rPr>
         <w:t>表单</w:t>
       </w:r>
-      <w:bookmarkEnd w:id="86"/>
+      <w:bookmarkEnd w:id="87"/>
     </w:p>
     <w:p>
       <w:pPr>
@@ -56341,11 +58255,6 @@
       </w:r>
     </w:p>
     <w:p>
-      <w:pPr>
-        <w:rPr>
-          <w:rFonts w:hint="eastAsia"/>
-        </w:rPr>
-      </w:pPr>
       <w:r>
         <w:rPr>
           <w:noProof/>
@@ -57207,25 +59116,19 @@
         <w:t>&gt;</w:t>
       </w:r>
     </w:p>
-    <w:p>
-      <w:pPr>
-        <w:rPr>
-          <w:rFonts w:hint="eastAsia"/>
-        </w:rPr>
-      </w:pPr>
-    </w:p>
+    <w:p/>
     <w:p>
       <w:pPr>
         <w:pStyle w:val="Heading3"/>
       </w:pPr>
-      <w:bookmarkStart w:id="87" w:name="_Toc443162992"/>
+      <w:bookmarkStart w:id="88" w:name="_Toc443162992"/>
       <w:r>
         <w:rPr>
           <w:rFonts w:hint="eastAsia"/>
         </w:rPr>
         <w:t>水平排列的表单</w:t>
       </w:r>
-      <w:bookmarkEnd w:id="87"/>
+      <w:bookmarkEnd w:id="88"/>
     </w:p>
     <w:p>
       <w:r>
@@ -57332,14 +59235,14 @@
       <w:pPr>
         <w:pStyle w:val="Heading3"/>
       </w:pPr>
-      <w:bookmarkStart w:id="88" w:name="_Toc443162993"/>
+      <w:bookmarkStart w:id="89" w:name="_Toc443162993"/>
       <w:r>
         <w:rPr>
           <w:rFonts w:hint="eastAsia"/>
         </w:rPr>
         <w:t>多选和单选框</w:t>
       </w:r>
-      <w:bookmarkEnd w:id="88"/>
+      <w:bookmarkEnd w:id="89"/>
     </w:p>
     <w:p>
       <w:r>
@@ -57473,14 +59376,14 @@
       <w:pPr>
         <w:pStyle w:val="Heading3"/>
       </w:pPr>
-      <w:bookmarkStart w:id="89" w:name="_Toc443162994"/>
+      <w:bookmarkStart w:id="90" w:name="_Toc443162994"/>
       <w:r>
         <w:rPr>
           <w:rFonts w:hint="eastAsia"/>
         </w:rPr>
         <w:t>内联单选和多选框</w:t>
       </w:r>
-      <w:bookmarkEnd w:id="89"/>
+      <w:bookmarkEnd w:id="90"/>
     </w:p>
     <w:p>
       <w:r>
@@ -57547,7 +59450,7 @@
       <w:pPr>
         <w:pStyle w:val="Heading3"/>
       </w:pPr>
-      <w:bookmarkStart w:id="90" w:name="_Toc443162995"/>
+      <w:bookmarkStart w:id="91" w:name="_Toc443162995"/>
       <w:r>
         <w:rPr>
           <w:rFonts w:hint="eastAsia"/>
@@ -57566,7 +59469,7 @@
         </w:rPr>
         <w:t>）</w:t>
       </w:r>
-      <w:bookmarkEnd w:id="90"/>
+      <w:bookmarkEnd w:id="91"/>
     </w:p>
     <w:p>
       <w:r>
@@ -57607,14 +59510,14 @@
       <w:pPr>
         <w:pStyle w:val="Heading3"/>
       </w:pPr>
-      <w:bookmarkStart w:id="91" w:name="_Toc443162996"/>
+      <w:bookmarkStart w:id="92" w:name="_Toc443162996"/>
       <w:r>
         <w:rPr>
           <w:rFonts w:hint="eastAsia"/>
         </w:rPr>
         <w:t>静态控件</w:t>
       </w:r>
-      <w:bookmarkEnd w:id="91"/>
+      <w:bookmarkEnd w:id="92"/>
     </w:p>
     <w:p>
       <w:r>
@@ -57694,14 +59597,14 @@
       <w:pPr>
         <w:pStyle w:val="Heading3"/>
       </w:pPr>
-      <w:bookmarkStart w:id="92" w:name="_Toc443162997"/>
+      <w:bookmarkStart w:id="93" w:name="_Toc443162997"/>
       <w:r>
         <w:rPr>
           <w:rFonts w:hint="eastAsia"/>
         </w:rPr>
         <w:t>按钮</w:t>
       </w:r>
-      <w:bookmarkEnd w:id="92"/>
+      <w:bookmarkEnd w:id="93"/>
     </w:p>
     <w:p>
       <w:r>
@@ -57867,7 +59770,7 @@
       <w:pPr>
         <w:pStyle w:val="Heading3"/>
       </w:pPr>
-      <w:bookmarkStart w:id="93" w:name="_Toc443162998"/>
+      <w:bookmarkStart w:id="94" w:name="_Toc443162998"/>
       <w:r>
         <w:rPr>
           <w:rFonts w:hint="eastAsia"/>
@@ -57875,7 +59778,7 @@
         <w:lastRenderedPageBreak/>
         <w:t>图片形状</w:t>
       </w:r>
-      <w:bookmarkEnd w:id="93"/>
+      <w:bookmarkEnd w:id="94"/>
     </w:p>
     <w:p>
       <w:r>
@@ -57896,14 +59799,14 @@
       <w:pPr>
         <w:pStyle w:val="Heading3"/>
       </w:pPr>
-      <w:bookmarkStart w:id="94" w:name="_Toc443162999"/>
+      <w:bookmarkStart w:id="95" w:name="_Toc443162999"/>
       <w:r>
         <w:rPr>
           <w:rFonts w:hint="eastAsia"/>
         </w:rPr>
         <w:t>快速浮动</w:t>
       </w:r>
-      <w:bookmarkEnd w:id="94"/>
+      <w:bookmarkEnd w:id="95"/>
     </w:p>
     <w:p>
       <w:r>
@@ -57943,14 +59846,14 @@
       <w:pPr>
         <w:pStyle w:val="Heading3"/>
       </w:pPr>
-      <w:bookmarkStart w:id="95" w:name="_Toc443163000"/>
+      <w:bookmarkStart w:id="96" w:name="_Toc443163000"/>
       <w:r>
         <w:rPr>
           <w:rFonts w:hint="eastAsia"/>
         </w:rPr>
         <w:t>让内容块居中</w:t>
       </w:r>
-      <w:bookmarkEnd w:id="95"/>
+      <w:bookmarkEnd w:id="96"/>
     </w:p>
     <w:p>
       <w:r>
@@ -58019,14 +59922,14 @@
       <w:pPr>
         <w:pStyle w:val="Heading3"/>
       </w:pPr>
-      <w:bookmarkStart w:id="96" w:name="_Toc443163001"/>
+      <w:bookmarkStart w:id="97" w:name="_Toc443163001"/>
       <w:r>
         <w:rPr>
           <w:rFonts w:hint="eastAsia"/>
         </w:rPr>
         <w:t>响应式工具</w:t>
       </w:r>
-      <w:bookmarkEnd w:id="96"/>
+      <w:bookmarkEnd w:id="97"/>
     </w:p>
     <w:p>
       <w:r>
@@ -58046,7 +59949,7 @@
       <w:pPr>
         <w:pStyle w:val="Heading3"/>
       </w:pPr>
-      <w:bookmarkStart w:id="97" w:name="_Toc443163002"/>
+      <w:bookmarkStart w:id="98" w:name="_Toc443163002"/>
       <w:r>
         <w:rPr>
           <w:rFonts w:hint="eastAsia"/>
@@ -58059,7 +59962,7 @@
         </w:rPr>
         <w:t>字体图标</w:t>
       </w:r>
-      <w:bookmarkEnd w:id="97"/>
+      <w:bookmarkEnd w:id="98"/>
     </w:p>
     <w:p>
       <w:pPr>
@@ -58149,11 +60052,6 @@
       </w:r>
     </w:p>
     <w:p>
-      <w:pPr>
-        <w:rPr>
-          <w:rFonts w:hint="eastAsia"/>
-        </w:rPr>
-      </w:pPr>
       <w:r>
         <w:rPr>
           <w:rFonts w:ascii="Consolas" w:hAnsi="Consolas" w:cs="Consolas"/>
@@ -58251,7 +60149,7 @@
       <w:pPr>
         <w:pStyle w:val="Heading3"/>
       </w:pPr>
-      <w:bookmarkStart w:id="98" w:name="_Toc443163003"/>
+      <w:bookmarkStart w:id="99" w:name="_Toc443163003"/>
       <w:r>
         <w:rPr>
           <w:rFonts w:hint="eastAsia"/>
@@ -58259,7 +60157,7 @@
         <w:lastRenderedPageBreak/>
         <w:t>输入框组</w:t>
       </w:r>
-      <w:bookmarkEnd w:id="98"/>
+      <w:bookmarkEnd w:id="99"/>
     </w:p>
     <w:p>
       <w:r>
@@ -58433,14 +60331,14 @@
       <w:pPr>
         <w:pStyle w:val="Heading3"/>
       </w:pPr>
-      <w:bookmarkStart w:id="99" w:name="_Toc443163004"/>
+      <w:bookmarkStart w:id="100" w:name="_Toc443163004"/>
       <w:r>
         <w:rPr>
           <w:rFonts w:hint="eastAsia"/>
         </w:rPr>
         <w:t>导航条</w:t>
       </w:r>
-      <w:bookmarkEnd w:id="99"/>
+      <w:bookmarkEnd w:id="100"/>
     </w:p>
     <w:p>
       <w:pPr>
@@ -58675,14 +60573,14 @@
       <w:pPr>
         <w:pStyle w:val="Heading3"/>
       </w:pPr>
-      <w:bookmarkStart w:id="100" w:name="_Toc443163005"/>
+      <w:bookmarkStart w:id="101" w:name="_Toc443163005"/>
       <w:r>
         <w:rPr>
           <w:rFonts w:hint="eastAsia"/>
         </w:rPr>
         <w:t>面版</w:t>
       </w:r>
-      <w:bookmarkEnd w:id="100"/>
+      <w:bookmarkEnd w:id="101"/>
     </w:p>
     <w:p>
       <w:r>
@@ -58831,11 +60729,11 @@
       <w:pPr>
         <w:pStyle w:val="Heading3"/>
       </w:pPr>
-      <w:bookmarkStart w:id="101" w:name="_Toc443163006"/>
+      <w:bookmarkStart w:id="102" w:name="_Toc443163006"/>
       <w:r>
         <w:t>Well</w:t>
       </w:r>
-      <w:bookmarkEnd w:id="101"/>
+      <w:bookmarkEnd w:id="102"/>
     </w:p>
     <w:p>
       <w:r>
@@ -58901,7 +60799,7 @@
       <w:pPr>
         <w:pStyle w:val="Heading3"/>
       </w:pPr>
-      <w:bookmarkStart w:id="102" w:name="_Toc443163007"/>
+      <w:bookmarkStart w:id="103" w:name="_Toc443163007"/>
       <w:r>
         <w:rPr>
           <w:rFonts w:hint="eastAsia"/>
@@ -58909,7 +60807,7 @@
         <w:lastRenderedPageBreak/>
         <w:t>进度条</w:t>
       </w:r>
-      <w:bookmarkEnd w:id="102"/>
+      <w:bookmarkEnd w:id="103"/>
     </w:p>
     <w:p>
       <w:r>
@@ -58962,8 +60860,6 @@
       <w:r>
         <w:t>&lt;/div&gt;</w:t>
       </w:r>
-      <w:bookmarkStart w:id="103" w:name="_GoBack"/>
-      <w:bookmarkEnd w:id="103"/>
     </w:p>
     <w:sectPr>
       <w:pgSz w:w="11906" w:h="16838"/>
@@ -63181,7 +65077,7 @@
 </file>
 
 <file path=customXml/itemProps1.xml><?xml version="1.0" encoding="utf-8"?>
-<ds:datastoreItem xmlns:ds="http://schemas.openxmlformats.org/officeDocument/2006/customXml" ds:itemID="{2FFEC984-BE68-4E49-9735-96456AC55B3F}">
+<ds:datastoreItem xmlns:ds="http://schemas.openxmlformats.org/officeDocument/2006/customXml" ds:itemID="{FB12A10D-53F3-4D16-B21A-5A1EAF5F2753}">
   <ds:schemaRefs>
     <ds:schemaRef ds:uri="http://schemas.openxmlformats.org/officeDocument/2006/bibliography"/>
   </ds:schemaRefs>

</xml_diff>